<commit_message>
docs(planes): Actualiza Plan de Gestion de Configuracion
</commit_message>
<xml_diff>
--- a/03 DOCUMENTOS/PLANES/PGC-003.docx
+++ b/03 DOCUMENTOS/PLANES/PGC-003.docx
@@ -96,7 +96,6 @@
           <w:szCs w:val="36"/>
         </w:rPr>
       </w:pPr>
-      <w:proofErr w:type="spellStart"/>
       <w:r>
         <w:rPr>
           <w:rFonts w:ascii="Arial" w:eastAsia="Arial" w:hAnsi="Arial" w:cs="Arial"/>
@@ -105,10 +104,12 @@
           <w:sz w:val="36"/>
           <w:szCs w:val="36"/>
         </w:rPr>
-        <w:t>Bakati</w:t>
+        <w:t>Bakati Group</w:t>
       </w:r>
-      <w:proofErr w:type="spellEnd"/>
-      <w:r>
+    </w:p>
+    <w:p>
+      <w:pPr>
+        <w:jc w:val="center"/>
         <w:rPr>
           <w:rFonts w:ascii="Arial" w:eastAsia="Arial" w:hAnsi="Arial" w:cs="Arial"/>
           <w:b/>
@@ -116,8 +117,7 @@
           <w:sz w:val="36"/>
           <w:szCs w:val="36"/>
         </w:rPr>
-        <w:t xml:space="preserve"> Group</w:t>
-      </w:r>
+      </w:pPr>
     </w:p>
     <w:p>
       <w:pPr>
@@ -149,18 +149,6 @@
         <w:rPr>
           <w:rFonts w:ascii="Arial" w:eastAsia="Arial" w:hAnsi="Arial" w:cs="Arial"/>
           <w:b/>
-          <w:color w:val="A6A6A6"/>
-          <w:sz w:val="36"/>
-          <w:szCs w:val="36"/>
-        </w:rPr>
-      </w:pPr>
-    </w:p>
-    <w:p>
-      <w:pPr>
-        <w:jc w:val="center"/>
-        <w:rPr>
-          <w:rFonts w:ascii="Arial" w:eastAsia="Arial" w:hAnsi="Arial" w:cs="Arial"/>
-          <w:b/>
           <w:sz w:val="36"/>
           <w:szCs w:val="36"/>
         </w:rPr>
@@ -181,7 +169,7 @@
           <w:sz w:val="36"/>
           <w:szCs w:val="36"/>
         </w:rPr>
-        <w:t>2</w:t>
+        <w:t>3</w:t>
       </w:r>
       <w:r>
         <w:rPr>
@@ -440,19 +428,11 @@
           <w:rFonts w:ascii="Open Sans" w:eastAsia="Open Sans" w:hAnsi="Open Sans" w:cs="Open Sans"/>
         </w:rPr>
       </w:pPr>
-      <w:proofErr w:type="spellStart"/>
       <w:r>
         <w:rPr>
           <w:rFonts w:ascii="Open Sans" w:eastAsia="Open Sans" w:hAnsi="Open Sans" w:cs="Open Sans"/>
         </w:rPr>
-        <w:t>Bakati</w:t>
-      </w:r>
-      <w:proofErr w:type="spellEnd"/>
-      <w:r>
-        <w:rPr>
-          <w:rFonts w:ascii="Open Sans" w:eastAsia="Open Sans" w:hAnsi="Open Sans" w:cs="Open Sans"/>
-        </w:rPr>
-        <w:t xml:space="preserve"> Group es una empresa que brinda soluciones tecnológicas a medida de acuerdo a la necesidad de sus múltiples clientes, </w:t>
+        <w:t xml:space="preserve">Bakati Group es una empresa que brinda soluciones tecnológicas a medida de acuerdo a la necesidad de sus múltiples clientes, </w:t>
       </w:r>
       <w:r>
         <w:rPr>
@@ -573,21 +553,7 @@
         <w:rPr>
           <w:rFonts w:ascii="Open Sans" w:eastAsia="Open Sans" w:hAnsi="Open Sans" w:cs="Open Sans"/>
         </w:rPr>
-        <w:t xml:space="preserve"> se realice durante todas las actividades asociadas al desarrollo del sistema, y continúe registrando los cambios hasta que éste deje de utilizarse. Además de mantener la integridad de los productos que se obtienen a lo largo de los sistemas de información, garantizando que no se realizan cambios incontrolados y que todos los participantes en el desarrollo del sistema disponen de la versión adecuada de los productos que maneja </w:t>
-      </w:r>
-      <w:proofErr w:type="spellStart"/>
-      <w:r>
-        <w:rPr>
-          <w:rFonts w:ascii="Open Sans" w:eastAsia="Open Sans" w:hAnsi="Open Sans" w:cs="Open Sans"/>
-        </w:rPr>
-        <w:t>Bakati</w:t>
-      </w:r>
-      <w:proofErr w:type="spellEnd"/>
-      <w:r>
-        <w:rPr>
-          <w:rFonts w:ascii="Open Sans" w:eastAsia="Open Sans" w:hAnsi="Open Sans" w:cs="Open Sans"/>
-        </w:rPr>
-        <w:t xml:space="preserve"> Group. Y finalmente, permitir que la gestión de configuración facilite el</w:t>
+        <w:t xml:space="preserve"> se realice durante todas las actividades asociadas al desarrollo del sistema, y continúe registrando los cambios hasta que éste deje de utilizarse. Además de mantener la integridad de los productos que se obtienen a lo largo de los sistemas de información, garantizando que no se realizan cambios incontrolados y que todos los participantes en el desarrollo del sistema disponen de la versión adecuada de los productos que maneja Bakati Group. Y finalmente, permitir que la gestión de configuración facilite el</w:t>
       </w:r>
       <w:r>
         <w:rPr>
@@ -1581,9 +1547,39 @@
                 <w:bCs/>
                 <w:color w:val="FFFFFF"/>
               </w:rPr>
-              <w:t xml:space="preserve">Git </w:t>
-            </w:r>
-            <w:proofErr w:type="spellStart"/>
+              <w:t>Git Kraken</w:t>
+            </w:r>
+          </w:p>
+        </w:tc>
+        <w:tc>
+          <w:tcPr>
+            <w:tcW w:w="0" w:type="auto"/>
+            <w:tcBorders>
+              <w:top w:val="single" w:sz="8" w:space="0" w:color="000000"/>
+              <w:left w:val="single" w:sz="8" w:space="0" w:color="000000"/>
+              <w:bottom w:val="single" w:sz="8" w:space="0" w:color="000000"/>
+              <w:right w:val="single" w:sz="8" w:space="0" w:color="000000"/>
+            </w:tcBorders>
+            <w:shd w:val="clear" w:color="auto" w:fill="999999"/>
+            <w:tcMar>
+              <w:top w:w="100" w:type="dxa"/>
+              <w:left w:w="100" w:type="dxa"/>
+              <w:bottom w:w="100" w:type="dxa"/>
+              <w:right w:w="100" w:type="dxa"/>
+            </w:tcMar>
+            <w:vAlign w:val="center"/>
+            <w:hideMark/>
+          </w:tcPr>
+          <w:p>
+            <w:pPr>
+              <w:spacing w:after="0" w:line="240" w:lineRule="auto"/>
+              <w:jc w:val="center"/>
+              <w:rPr>
+                <w:rFonts w:ascii="Times New Roman" w:eastAsia="Times New Roman" w:hAnsi="Times New Roman" w:cs="Times New Roman"/>
+                <w:sz w:val="24"/>
+                <w:szCs w:val="24"/>
+              </w:rPr>
+            </w:pPr>
             <w:r>
               <w:rPr>
                 <w:rFonts w:ascii="Open Sans" w:eastAsia="Times New Roman" w:hAnsi="Open Sans" w:cs="Open Sans"/>
@@ -1591,9 +1587,8 @@
                 <w:bCs/>
                 <w:color w:val="FFFFFF"/>
               </w:rPr>
-              <w:t>Kraken</w:t>
-            </w:r>
-            <w:proofErr w:type="spellEnd"/>
+              <w:t>Team Foundation Server</w:t>
+            </w:r>
           </w:p>
         </w:tc>
         <w:tc>
@@ -1625,7 +1620,6 @@
                 <w:szCs w:val="24"/>
               </w:rPr>
             </w:pPr>
-            <w:proofErr w:type="spellStart"/>
             <w:r>
               <w:rPr>
                 <w:rFonts w:ascii="Open Sans" w:eastAsia="Times New Roman" w:hAnsi="Open Sans" w:cs="Open Sans"/>
@@ -1633,80 +1627,8 @@
                 <w:bCs/>
                 <w:color w:val="FFFFFF"/>
               </w:rPr>
-              <w:t>Team</w:t>
-            </w:r>
-            <w:proofErr w:type="spellEnd"/>
-            <w:r>
-              <w:rPr>
-                <w:rFonts w:ascii="Open Sans" w:eastAsia="Times New Roman" w:hAnsi="Open Sans" w:cs="Open Sans"/>
-                <w:b/>
-                <w:bCs/>
-                <w:color w:val="FFFFFF"/>
-              </w:rPr>
-              <w:t xml:space="preserve"> </w:t>
-            </w:r>
-            <w:proofErr w:type="spellStart"/>
-            <w:r>
-              <w:rPr>
-                <w:rFonts w:ascii="Open Sans" w:eastAsia="Times New Roman" w:hAnsi="Open Sans" w:cs="Open Sans"/>
-                <w:b/>
-                <w:bCs/>
-                <w:color w:val="FFFFFF"/>
-              </w:rPr>
-              <w:t>Foundation</w:t>
-            </w:r>
-            <w:proofErr w:type="spellEnd"/>
-            <w:r>
-              <w:rPr>
-                <w:rFonts w:ascii="Open Sans" w:eastAsia="Times New Roman" w:hAnsi="Open Sans" w:cs="Open Sans"/>
-                <w:b/>
-                <w:bCs/>
-                <w:color w:val="FFFFFF"/>
-              </w:rPr>
-              <w:t xml:space="preserve"> Server</w:t>
-            </w:r>
-          </w:p>
-        </w:tc>
-        <w:tc>
-          <w:tcPr>
-            <w:tcW w:w="0" w:type="auto"/>
-            <w:tcBorders>
-              <w:top w:val="single" w:sz="8" w:space="0" w:color="000000"/>
-              <w:left w:val="single" w:sz="8" w:space="0" w:color="000000"/>
-              <w:bottom w:val="single" w:sz="8" w:space="0" w:color="000000"/>
-              <w:right w:val="single" w:sz="8" w:space="0" w:color="000000"/>
-            </w:tcBorders>
-            <w:shd w:val="clear" w:color="auto" w:fill="999999"/>
-            <w:tcMar>
-              <w:top w:w="100" w:type="dxa"/>
-              <w:left w:w="100" w:type="dxa"/>
-              <w:bottom w:w="100" w:type="dxa"/>
-              <w:right w:w="100" w:type="dxa"/>
-            </w:tcMar>
-            <w:vAlign w:val="center"/>
-            <w:hideMark/>
-          </w:tcPr>
-          <w:p>
-            <w:pPr>
-              <w:spacing w:after="0" w:line="240" w:lineRule="auto"/>
-              <w:jc w:val="center"/>
-              <w:rPr>
-                <w:rFonts w:ascii="Times New Roman" w:eastAsia="Times New Roman" w:hAnsi="Times New Roman" w:cs="Times New Roman"/>
-                <w:sz w:val="24"/>
-                <w:szCs w:val="24"/>
-              </w:rPr>
-            </w:pPr>
-            <w:proofErr w:type="spellStart"/>
-            <w:r>
-              <w:rPr>
-                <w:rFonts w:ascii="Open Sans" w:eastAsia="Times New Roman" w:hAnsi="Open Sans" w:cs="Open Sans"/>
-                <w:b/>
-                <w:bCs/>
-                <w:color w:val="FFFFFF"/>
-              </w:rPr>
               <w:t>SourceOffSite</w:t>
             </w:r>
-            <w:proofErr w:type="spellEnd"/>
           </w:p>
         </w:tc>
       </w:tr>
@@ -3243,16 +3165,8 @@
         <w:rPr>
           <w:rFonts w:ascii="Open Sans" w:eastAsia="Open Sans" w:hAnsi="Open Sans" w:cs="Open Sans"/>
         </w:rPr>
-        <w:t xml:space="preserve">Arquitectura de </w:t>
+        <w:t>Arquitectura de GitKraken</w:t>
       </w:r>
-      <w:proofErr w:type="spellStart"/>
-      <w:r>
-        <w:rPr>
-          <w:rFonts w:ascii="Open Sans" w:eastAsia="Open Sans" w:hAnsi="Open Sans" w:cs="Open Sans"/>
-        </w:rPr>
-        <w:t>GitKraken</w:t>
-      </w:r>
-      <w:proofErr w:type="spellEnd"/>
     </w:p>
     <w:p>
       <w:pPr>
@@ -3689,7 +3603,6 @@
                 <w:lang w:val="es-ES" w:eastAsia="es-ES"/>
               </w:rPr>
             </w:pPr>
-            <w:proofErr w:type="spellStart"/>
             <w:r>
               <w:rPr>
                 <w:rFonts w:ascii="Arial" w:eastAsia="Times New Roman" w:hAnsi="Arial" w:cs="Arial"/>
@@ -3700,7 +3613,6 @@
               </w:rPr>
               <w:t>Items</w:t>
             </w:r>
-            <w:proofErr w:type="spellEnd"/>
           </w:p>
         </w:tc>
       </w:tr>
@@ -3794,18 +3706,8 @@
                 <w:color w:val="000000"/>
                 <w:lang w:val="es-ES" w:eastAsia="es-ES"/>
               </w:rPr>
-              <w:t xml:space="preserve">Project </w:t>
-            </w:r>
-            <w:proofErr w:type="spellStart"/>
-            <w:r>
-              <w:rPr>
-                <w:rFonts w:ascii="Arial" w:eastAsia="Times New Roman" w:hAnsi="Arial" w:cs="Arial"/>
-                <w:color w:val="000000"/>
-                <w:lang w:val="es-ES" w:eastAsia="es-ES"/>
-              </w:rPr>
-              <w:t>Charter</w:t>
-            </w:r>
-            <w:proofErr w:type="spellEnd"/>
+              <w:t>Project Charter</w:t>
+            </w:r>
           </w:p>
           <w:p>
             <w:pPr>
@@ -3817,23 +3719,13 @@
                 <w:lang w:val="es-ES" w:eastAsia="es-ES"/>
               </w:rPr>
             </w:pPr>
-            <w:proofErr w:type="spellStart"/>
             <w:r>
               <w:rPr>
                 <w:rFonts w:ascii="Arial" w:eastAsia="Times New Roman" w:hAnsi="Arial" w:cs="Arial"/>
                 <w:color w:val="000000"/>
                 <w:lang w:val="es-ES" w:eastAsia="es-ES"/>
               </w:rPr>
-              <w:t>Product</w:t>
-            </w:r>
-            <w:proofErr w:type="spellEnd"/>
-            <w:r>
-              <w:rPr>
-                <w:rFonts w:ascii="Arial" w:eastAsia="Times New Roman" w:hAnsi="Arial" w:cs="Arial"/>
-                <w:color w:val="000000"/>
-                <w:lang w:val="es-ES" w:eastAsia="es-ES"/>
-              </w:rPr>
-              <w:t xml:space="preserve"> Backlog</w:t>
+              <w:t>Product Backlog</w:t>
             </w:r>
           </w:p>
           <w:p>
@@ -4025,29 +3917,7 @@
           <w:sz w:val="28"/>
           <w:szCs w:val="28"/>
         </w:rPr>
-        <w:t xml:space="preserve">Entrega y Gestión de </w:t>
-      </w:r>
-      <w:proofErr w:type="spellStart"/>
-      <w:r>
-        <w:rPr>
-          <w:rFonts w:ascii="Arial" w:eastAsia="Arial" w:hAnsi="Arial" w:cs="Arial"/>
-          <w:b/>
-          <w:color w:val="000000"/>
-          <w:sz w:val="28"/>
-          <w:szCs w:val="28"/>
-        </w:rPr>
-        <w:t>Release</w:t>
-      </w:r>
-      <w:proofErr w:type="spellEnd"/>
-      <w:r>
-        <w:rPr>
-          <w:rFonts w:ascii="Arial" w:eastAsia="Arial" w:hAnsi="Arial" w:cs="Arial"/>
-          <w:b/>
-          <w:color w:val="000000"/>
-          <w:sz w:val="28"/>
-          <w:szCs w:val="28"/>
-        </w:rPr>
-        <w:t xml:space="preserve"> de Software</w:t>
+        <w:t>Entrega y Gestión de Release de Software</w:t>
       </w:r>
     </w:p>
     <w:sectPr>

</xml_diff>